<commit_message>
modification du formulaire chevaux
</commit_message>
<xml_diff>
--- a/storage/app/public/pdf/formulaire_cv.docx
+++ b/storage/app/public/pdf/formulaire_cv.docx
@@ -3768,7 +3768,6 @@
                 <w:szCs w:val="20"/>
               </w:rPr>
             </w:pPr>
-            <w:bookmarkStart w:id="0" w:name="_GoBack" w:colFirst="1" w:colLast="3"/>
             <w:r>
               <w:rPr>
                 <w:rFonts w:ascii="Roboto" w:hAnsi="Roboto"/>
@@ -3874,7 +3873,6 @@
           </w:p>
         </w:tc>
       </w:tr>
-      <w:bookmarkEnd w:id="0"/>
       <w:tr>
         <w:trPr>
           <w:trHeight w:val="384"/>
@@ -4041,11 +4039,11 @@
     </w:tbl>
     <w:p>
       <w:pPr>
-        <w:spacing w:before="120"/>
+        <w:spacing w:after="120"/>
         <w:rPr>
           <w:rFonts w:ascii="Roboto" w:hAnsi="Roboto"/>
           <w:i/>
-          <w:sz w:val="18"/>
+          <w:sz w:val="14"/>
         </w:rPr>
       </w:pPr>
       <w:r>
@@ -4053,7 +4051,7 @@
           <w:rFonts w:ascii="Roboto" w:hAnsi="Roboto"/>
           <w:i/>
           <w:iCs/>
-          <w:sz w:val="18"/>
+          <w:sz w:val="14"/>
           <w:szCs w:val="18"/>
         </w:rPr>
         <w:t>Indiquez clairement le nom de chaque prélèvement sur les sachets</w:t>
@@ -4063,7 +4061,7 @@
           <w:rFonts w:ascii="Roboto" w:hAnsi="Roboto"/>
           <w:i/>
           <w:iCs/>
-          <w:sz w:val="18"/>
+          <w:sz w:val="14"/>
           <w:szCs w:val="18"/>
         </w:rPr>
         <w:t xml:space="preserve">. </w:t>
@@ -4072,33 +4070,22 @@
         <w:rPr>
           <w:rFonts w:ascii="Roboto" w:hAnsi="Roboto"/>
           <w:i/>
-          <w:sz w:val="18"/>
+          <w:sz w:val="14"/>
         </w:rPr>
         <w:t>Si vous avez plus de 3 prélèvements, merci d’imprimer une seconde feuille</w:t>
       </w:r>
     </w:p>
     <w:p>
       <w:pPr>
-        <w:jc w:val="center"/>
+        <w:suppressAutoHyphens w:val="0"/>
         <w:rPr>
           <w:rFonts w:ascii="Roboto" w:hAnsi="Roboto"/>
-          <w:sz w:val="20"/>
-        </w:rPr>
-      </w:pPr>
-    </w:p>
-    <w:p>
-      <w:pPr>
-        <w:suppressAutoHyphens w:val="0"/>
-        <w:rPr>
-          <w:rFonts w:ascii="Roboto" w:hAnsi="Roboto"/>
-          <w:sz w:val="28"/>
           <w:szCs w:val="32"/>
         </w:rPr>
       </w:pPr>
       <w:r>
         <w:rPr>
           <w:rFonts w:ascii="Roboto" w:hAnsi="Roboto"/>
-          <w:sz w:val="28"/>
           <w:szCs w:val="32"/>
         </w:rPr>
         <w:t>Informations complémentaires (mortalité, symptômes, …)</w:t>
@@ -4152,6 +4139,30 @@
         </w:rPr>
       </w:pPr>
     </w:p>
+    <w:p>
+      <w:pPr>
+        <w:pStyle w:val="Standard"/>
+        <w:spacing w:before="170"/>
+        <w:rPr>
+          <w:rFonts w:ascii="Roboto" w:hAnsi="Roboto"/>
+          <w:sz w:val="16"/>
+          <w:szCs w:val="16"/>
+        </w:rPr>
+      </w:pPr>
+    </w:p>
+    <w:p>
+      <w:pPr>
+        <w:pStyle w:val="Standard"/>
+        <w:spacing w:before="170"/>
+        <w:rPr>
+          <w:rFonts w:ascii="Roboto" w:hAnsi="Roboto"/>
+          <w:sz w:val="12"/>
+          <w:szCs w:val="16"/>
+        </w:rPr>
+      </w:pPr>
+      <w:bookmarkStart w:id="0" w:name="_GoBack"/>
+    </w:p>
+    <w:bookmarkEnd w:id="0"/>
     <w:p>
       <w:pPr>
         <w:pStyle w:val="Standard"/>
@@ -4251,17 +4262,6 @@
         </w:tc>
       </w:tr>
     </w:tbl>
-    <w:p>
-      <w:pPr>
-        <w:pStyle w:val="Standard"/>
-        <w:spacing w:before="170"/>
-        <w:rPr>
-          <w:rFonts w:ascii="Roboto" w:hAnsi="Roboto"/>
-          <w:sz w:val="16"/>
-          <w:szCs w:val="16"/>
-        </w:rPr>
-      </w:pPr>
-    </w:p>
     <w:p>
       <w:pPr>
         <w:pStyle w:val="Standard"/>

</xml_diff>